<commit_message>
Chapter 8 and 9 checkpoint and RQ
Chapter 8 and 9 checkpoint and RQ
</commit_message>
<xml_diff>
--- a/C1821_Chapter_8_Chkpt_RQ.docx
+++ b/C1821_Chapter_8_Chkpt_RQ.docx
@@ -2,7 +2,10 @@
 <file path=word/document.xml><?xml version="1.0" encoding="utf-8"?>
 <w:document xmlns:wpc="http://schemas.microsoft.com/office/word/2010/wordprocessingCanvas" xmlns:mc="http://schemas.openxmlformats.org/markup-compatibility/2006" xmlns:o="urn:schemas-microsoft-com:office:office" xmlns:r="http://schemas.openxmlformats.org/officeDocument/2006/relationships" xmlns:m="http://schemas.openxmlformats.org/officeDocument/2006/math" xmlns:v="urn:schemas-microsoft-com:vml" xmlns:wp14="http://schemas.microsoft.com/office/word/2010/wordprocessingDrawing" xmlns:wp="http://schemas.openxmlformats.org/drawingml/2006/wordprocessingDrawing" xmlns:w10="urn:schemas-microsoft-com:office:word" xmlns:w="http://schemas.openxmlformats.org/wordprocessingml/2006/main" xmlns:w14="http://schemas.microsoft.com/office/word/2010/wordml" xmlns:wpg="http://schemas.microsoft.com/office/word/2010/wordprocessingGroup" xmlns:wpi="http://schemas.microsoft.com/office/word/2010/wordprocessingInk" xmlns:wne="http://schemas.microsoft.com/office/word/2006/wordml" xmlns:wps="http://schemas.microsoft.com/office/word/2010/wordprocessingShape" mc:Ignorable="w14 wp14">
   <w:body>
-    <w:p/>
+    <w:p>
+      <w:bookmarkStart w:id="0" w:name="_GoBack"/>
+      <w:bookmarkEnd w:id="0"/>
+    </w:p>
     <w:p>
       <w:r>
         <w:t>C1821_Chapter_8_Chkpt</w:t>
@@ -309,33 +312,63 @@
         <w:t xml:space="preserve">--- property </w:t>
       </w:r>
       <w:r>
-        <w:t xml:space="preserve">can be used to configure the color and width of a </w:t>
+        <w:t>can be used to configure the color and width of a table</w:t>
+      </w:r>
+    </w:p>
+    <w:p>
+      <w:pPr>
+        <w:pStyle w:val="ListParagraph"/>
+        <w:numPr>
+          <w:ilvl w:val="0"/>
+          <w:numId w:val="1"/>
+        </w:numPr>
+      </w:pPr>
+      <w:r>
+        <w:t>---</w:t>
+      </w:r>
+      <w:r>
+        <w:t>Vertical-align</w:t>
+      </w:r>
+      <w:r>
+        <w:t>---</w:t>
+      </w:r>
+      <w:r>
+        <w:t>CSS  property specifies the vertical alignment of the contents of a cell in a table</w:t>
+      </w:r>
+    </w:p>
+    <w:p>
+      <w:pPr>
+        <w:pStyle w:val="ListParagraph"/>
+        <w:numPr>
+          <w:ilvl w:val="0"/>
+          <w:numId w:val="1"/>
+        </w:numPr>
+      </w:pPr>
+      <w:r>
+        <w:t>Use---</w:t>
       </w:r>
       <w:proofErr w:type="spellStart"/>
       <w:r>
-        <w:t>table</w:t>
+        <w:t>Rowspan</w:t>
       </w:r>
       <w:proofErr w:type="spellEnd"/>
-    </w:p>
-    <w:p>
-      <w:pPr>
-        <w:pStyle w:val="ListParagraph"/>
-        <w:numPr>
-          <w:ilvl w:val="0"/>
-          <w:numId w:val="1"/>
-        </w:numPr>
-      </w:pPr>
-      <w:r>
-        <w:t>---</w:t>
-      </w:r>
-      <w:r>
-        <w:t>Vertical-align</w:t>
-      </w:r>
-      <w:r>
-        <w:t>---</w:t>
-      </w:r>
-      <w:r>
-        <w:t>CSS  property specifies the vertical alignment of the contents of a cell in a table</w:t>
+      <w:r>
+        <w:t>--- attribute to configure a table cell to occupy more than one row in the table</w:t>
+      </w:r>
+    </w:p>
+    <w:p>
+      <w:pPr>
+        <w:pStyle w:val="ListParagraph"/>
+        <w:numPr>
+          <w:ilvl w:val="0"/>
+          <w:numId w:val="1"/>
+        </w:numPr>
+      </w:pPr>
+      <w:r>
+        <w:t>Headers</w:t>
+      </w:r>
+      <w:r>
+        <w:t>--- attribute of the id element that associates the table data cell with a table header cell</w:t>
       </w:r>
     </w:p>
     <w:p>
@@ -349,41 +382,6 @@
       <w:r>
         <w:t>Use---</w:t>
       </w:r>
-      <w:proofErr w:type="spellStart"/>
-      <w:r>
-        <w:t>Rowspan</w:t>
-      </w:r>
-      <w:proofErr w:type="spellEnd"/>
-      <w:r>
-        <w:t>--- attribute to configure a table cell to occupy more than one row in the table</w:t>
-      </w:r>
-    </w:p>
-    <w:p>
-      <w:pPr>
-        <w:pStyle w:val="ListParagraph"/>
-        <w:numPr>
-          <w:ilvl w:val="0"/>
-          <w:numId w:val="1"/>
-        </w:numPr>
-      </w:pPr>
-      <w:r>
-        <w:t>Headers</w:t>
-      </w:r>
-      <w:r>
-        <w:t>--- attribute of the id element that associates the table data cell with a table header cell</w:t>
-      </w:r>
-    </w:p>
-    <w:p>
-      <w:pPr>
-        <w:pStyle w:val="ListParagraph"/>
-        <w:numPr>
-          <w:ilvl w:val="0"/>
-          <w:numId w:val="1"/>
-        </w:numPr>
-      </w:pPr>
-      <w:r>
-        <w:t>Use---</w:t>
-      </w:r>
       <w:r>
         <w:t>Caption</w:t>
       </w:r>
@@ -395,8 +393,6 @@
       <w:pPr>
         <w:pStyle w:val="ListParagraph"/>
       </w:pPr>
-      <w:bookmarkStart w:id="0" w:name="_GoBack"/>
-      <w:bookmarkEnd w:id="0"/>
     </w:p>
     <w:p>
       <w:pPr>

</xml_diff>